<commit_message>
Zadanie proste kinematyki - działające klasy robota + rysowanie
</commit_message>
<xml_diff>
--- a/Robot/Robot.docx
+++ b/Robot/Robot.docx
@@ -6,6 +6,149 @@
       <w:pPr>
         <w:jc w:val="center"/>
       </w:pPr>
+      <w:r>
+        <w:rPr>
+          <w:noProof/>
+        </w:rPr>
+        <mc:AlternateContent>
+          <mc:Choice Requires="wps">
+            <w:drawing>
+              <wp:anchor distT="0" distB="0" distL="114300" distR="114300" simplePos="0" relativeHeight="251738112" behindDoc="0" locked="0" layoutInCell="1" allowOverlap="1" wp14:anchorId="5F3D2DC1" wp14:editId="5331671D">
+                <wp:simplePos x="0" y="0"/>
+                <wp:positionH relativeFrom="column">
+                  <wp:posOffset>3617168</wp:posOffset>
+                </wp:positionH>
+                <wp:positionV relativeFrom="paragraph">
+                  <wp:posOffset>4606290</wp:posOffset>
+                </wp:positionV>
+                <wp:extent cx="497434" cy="263662"/>
+                <wp:effectExtent l="0" t="0" r="0" b="3175"/>
+                <wp:wrapNone/>
+                <wp:docPr id="1249167103" name="Pole tekstowe 4"/>
+                <wp:cNvGraphicFramePr/>
+                <a:graphic xmlns:a="http://schemas.openxmlformats.org/drawingml/2006/main">
+                  <a:graphicData uri="http://schemas.microsoft.com/office/word/2010/wordprocessingShape">
+                    <wps:wsp>
+                      <wps:cNvSpPr txBox="1"/>
+                      <wps:spPr>
+                        <a:xfrm>
+                          <a:off x="0" y="0"/>
+                          <a:ext cx="497434" cy="263662"/>
+                        </a:xfrm>
+                        <a:prstGeom prst="rect">
+                          <a:avLst/>
+                        </a:prstGeom>
+                        <a:noFill/>
+                        <a:ln w="6350">
+                          <a:noFill/>
+                        </a:ln>
+                      </wps:spPr>
+                      <wps:txbx>
+                        <w:txbxContent>
+                          <w:p>
+                            <w:pPr>
+                              <w:rPr>
+                                <w:b/>
+                                <w:bCs/>
+                                <w:color w:val="00B0F0"/>
+                              </w:rPr>
+                            </w:pPr>
+                            <w:r>
+                              <w:rPr>
+                                <w:b/>
+                                <w:bCs/>
+                                <w:color w:val="00B0F0"/>
+                              </w:rPr>
+                              <w:t>a</w:t>
+                            </w:r>
+                            <w:r>
+                              <w:rPr>
+                                <w:b/>
+                                <w:bCs/>
+                                <w:color w:val="00B0F0"/>
+                                <w:vertAlign w:val="subscript"/>
+                              </w:rPr>
+                              <w:t>1</w:t>
+                            </w:r>
+                            <w:r>
+                              <w:rPr>
+                                <w:b/>
+                                <w:bCs/>
+                                <w:color w:val="00B0F0"/>
+                              </w:rPr>
+                              <w:t>=</w:t>
+                            </w:r>
+                          </w:p>
+                        </w:txbxContent>
+                      </wps:txbx>
+                      <wps:bodyPr rot="0" spcFirstLastPara="0" vertOverflow="overflow" horzOverflow="overflow" vert="horz" wrap="square" lIns="91440" tIns="45720" rIns="91440" bIns="45720" numCol="1" spcCol="0" rtlCol="0" fromWordArt="0" anchor="t" anchorCtr="0" forceAA="0" compatLnSpc="1">
+                        <a:prstTxWarp prst="textNoShape">
+                          <a:avLst/>
+                        </a:prstTxWarp>
+                        <a:noAutofit/>
+                      </wps:bodyPr>
+                    </wps:wsp>
+                  </a:graphicData>
+                </a:graphic>
+                <wp14:sizeRelH relativeFrom="margin">
+                  <wp14:pctWidth>0</wp14:pctWidth>
+                </wp14:sizeRelH>
+                <wp14:sizeRelV relativeFrom="margin">
+                  <wp14:pctHeight>0</wp14:pctHeight>
+                </wp14:sizeRelV>
+              </wp:anchor>
+            </w:drawing>
+          </mc:Choice>
+          <mc:Fallback>
+            <w:pict>
+              <v:shapetype w14:anchorId="5F3D2DC1" id="_x0000_t202" coordsize="21600,21600" o:spt="202" path="m,l,21600r21600,l21600,xe">
+                <v:stroke joinstyle="miter"/>
+                <v:path gradientshapeok="t" o:connecttype="rect"/>
+              </v:shapetype>
+              <v:shape id="Pole tekstowe 4" o:spid="_x0000_s1026" type="#_x0000_t202" style="position:absolute;left:0;text-align:left;margin-left:284.8pt;margin-top:362.7pt;width:39.15pt;height:20.75pt;z-index:251738112;visibility:visible;mso-wrap-style:square;mso-width-percent:0;mso-height-percent:0;mso-wrap-distance-left:9pt;mso-wrap-distance-top:0;mso-wrap-distance-right:9pt;mso-wrap-distance-bottom:0;mso-position-horizontal:absolute;mso-position-horizontal-relative:text;mso-position-vertical:absolute;mso-position-vertical-relative:text;mso-width-percent:0;mso-height-percent:0;mso-width-relative:margin;mso-height-relative:margin;v-text-anchor:top" o:gfxdata="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" filled="f" stroked="f" strokeweight=".5pt">
+                <v:textbox>
+                  <w:txbxContent>
+                    <w:p>
+                      <w:pPr>
+                        <w:rPr>
+                          <w:b/>
+                          <w:bCs/>
+                          <w:color w:val="00B0F0"/>
+                        </w:rPr>
+                      </w:pPr>
+                      <w:r>
+                        <w:rPr>
+                          <w:b/>
+                          <w:bCs/>
+                          <w:color w:val="00B0F0"/>
+                        </w:rPr>
+                        <w:t>a</w:t>
+                      </w:r>
+                      <w:r>
+                        <w:rPr>
+                          <w:b/>
+                          <w:bCs/>
+                          <w:color w:val="00B0F0"/>
+                          <w:vertAlign w:val="subscript"/>
+                        </w:rPr>
+                        <w:t>1</w:t>
+                      </w:r>
+                      <w:r>
+                        <w:rPr>
+                          <w:b/>
+                          <w:bCs/>
+                          <w:color w:val="00B0F0"/>
+                        </w:rPr>
+                        <w:t>=</w:t>
+                      </w:r>
+                    </w:p>
+                  </w:txbxContent>
+                </v:textbox>
+              </v:shape>
+            </w:pict>
+          </mc:Fallback>
+        </mc:AlternateContent>
+      </w:r>
       <w:r>
         <w:rPr>
           <w:noProof/>
@@ -936,25 +1079,7 @@
                                 <w:color w:val="00B0F0"/>
                                 <w:vertAlign w:val="subscript"/>
                               </w:rPr>
-                              <w:t>4</w:t>
-                            </w:r>
-                            <w:r>
-                              <w:rPr>
-                                <w:b/>
-                                <w:bCs/>
-                                <w:color w:val="00B0F0"/>
-                                <w:vertAlign w:val="subscript"/>
-                              </w:rPr>
-                              <w:t>,</w:t>
-                            </w:r>
-                            <w:r>
-                              <w:rPr>
-                                <w:b/>
-                                <w:bCs/>
-                                <w:color w:val="00B0F0"/>
-                                <w:vertAlign w:val="subscript"/>
-                              </w:rPr>
-                              <w:t>5</w:t>
+                              <w:t>4,5</w:t>
                             </w:r>
                           </w:p>
                         </w:txbxContent>
@@ -2761,16 +2886,7 @@
                                 <w:bCs/>
                                 <w:color w:val="FF0000"/>
                               </w:rPr>
-                              <w:t xml:space="preserve">  + </w:t>
-                            </w:r>
-                            <w:r>
-                              <w:rPr>
-                                <w:rFonts w:cstheme="minorHAnsi"/>
-                                <w:b/>
-                                <w:bCs/>
-                                <w:color w:val="FF0000"/>
-                              </w:rPr>
-                              <w:t>ϴ</w:t>
+                              <w:t xml:space="preserve">  + ϴ</w:t>
                             </w:r>
                             <w:r>
                               <w:rPr>
@@ -5549,7 +5665,7 @@
   <w:style w:type="paragraph" w:default="1" w:styleId="Normalny">
     <w:name w:val="Normal"/>
     <w:qFormat/>
-    <w:rsid w:val="0044192D"/>
+    <w:rsid w:val="00685761"/>
   </w:style>
   <w:style w:type="character" w:default="1" w:styleId="Domylnaczcionkaakapitu">
     <w:name w:val="Default Paragraph Font"/>

</xml_diff>